<commit_message>
Updated the result document
</commit_message>
<xml_diff>
--- a/Result.docx
+++ b/Result.docx
@@ -22,14 +22,43 @@
     </w:p>
     <w:p>
       <w:r>
+        <w:t>Once the project is developed, go to project directory, and run the command “</w:t>
+      </w:r>
+      <w:proofErr w:type="spellStart"/>
+      <w:r>
+        <w:rPr>
+          <w:highlight w:val="yellow"/>
+        </w:rPr>
+        <w:t>mvn</w:t>
+      </w:r>
+      <w:proofErr w:type="spellEnd"/>
+      <w:r>
+        <w:rPr>
+          <w:highlight w:val="yellow"/>
+        </w:rPr>
+        <w:t xml:space="preserve"> clean install</w:t>
+      </w:r>
+      <w:proofErr w:type="gramStart"/>
+      <w:r>
+        <w:t>”.</w:t>
+      </w:r>
+      <w:proofErr w:type="gramEnd"/>
+    </w:p>
+    <w:p>
+      <w:r>
+        <w:t>Example:</w:t>
+      </w:r>
+    </w:p>
+    <w:p>
+      <w:r>
         <w:rPr>
           <w:noProof/>
         </w:rPr>
         <w:drawing>
-          <wp:inline distT="0" distB="0" distL="0" distR="0" wp14:anchorId="3D842D00" wp14:editId="44620BAD">
-            <wp:extent cx="5720080" cy="2496820"/>
-            <wp:effectExtent l="0" t="0" r="0" b="0"/>
-            <wp:docPr id="1020395140" name="Picture 1"/>
+          <wp:inline distT="0" distB="0" distL="0" distR="0" wp14:anchorId="41E5B93B" wp14:editId="2836464A">
+            <wp:extent cx="5728335" cy="3851275"/>
+            <wp:effectExtent l="0" t="0" r="5715" b="0"/>
+            <wp:docPr id="1404254393" name="Picture 1"/>
             <wp:cNvGraphicFramePr>
               <a:graphicFrameLocks xmlns:a="http://schemas.openxmlformats.org/drawingml/2006/main" noChangeAspect="1"/>
             </wp:cNvGraphicFramePr>
@@ -38,62 +67,6 @@
                 <pic:pic xmlns:pic="http://schemas.openxmlformats.org/drawingml/2006/picture">
                   <pic:nvPicPr>
                     <pic:cNvPr id="0" name="Picture 1"/>
-                    <pic:cNvPicPr>
-                      <a:picLocks noChangeAspect="1" noChangeArrowheads="1"/>
-                    </pic:cNvPicPr>
-                  </pic:nvPicPr>
-                  <pic:blipFill>
-                    <a:blip r:embed="rId4" cstate="print">
-                      <a:extLst>
-                        <a:ext uri="{28A0092B-C50C-407E-A947-70E740481C1C}">
-                          <a14:useLocalDpi xmlns:a14="http://schemas.microsoft.com/office/drawing/2010/main" val="0"/>
-                        </a:ext>
-                      </a:extLst>
-                    </a:blip>
-                    <a:srcRect/>
-                    <a:stretch>
-                      <a:fillRect/>
-                    </a:stretch>
-                  </pic:blipFill>
-                  <pic:spPr bwMode="auto">
-                    <a:xfrm>
-                      <a:off x="0" y="0"/>
-                      <a:ext cx="5720080" cy="2496820"/>
-                    </a:xfrm>
-                    <a:prstGeom prst="rect">
-                      <a:avLst/>
-                    </a:prstGeom>
-                    <a:noFill/>
-                    <a:ln>
-                      <a:noFill/>
-                    </a:ln>
-                  </pic:spPr>
-                </pic:pic>
-              </a:graphicData>
-            </a:graphic>
-          </wp:inline>
-        </w:drawing>
-      </w:r>
-    </w:p>
-    <w:p/>
-    <w:p>
-      <w:r>
-        <w:rPr>
-          <w:noProof/>
-        </w:rPr>
-        <w:drawing>
-          <wp:inline distT="0" distB="0" distL="0" distR="0" wp14:anchorId="1F58383E" wp14:editId="50BB844C">
-            <wp:extent cx="5724525" cy="2872740"/>
-            <wp:effectExtent l="0" t="0" r="9525" b="3810"/>
-            <wp:docPr id="349209370" name="Picture 2"/>
-            <wp:cNvGraphicFramePr>
-              <a:graphicFrameLocks xmlns:a="http://schemas.openxmlformats.org/drawingml/2006/main" noChangeAspect="1"/>
-            </wp:cNvGraphicFramePr>
-            <a:graphic xmlns:a="http://schemas.openxmlformats.org/drawingml/2006/main">
-              <a:graphicData uri="http://schemas.openxmlformats.org/drawingml/2006/picture">
-                <pic:pic xmlns:pic="http://schemas.openxmlformats.org/drawingml/2006/picture">
-                  <pic:nvPicPr>
-                    <pic:cNvPr id="0" name="Picture 2"/>
                     <pic:cNvPicPr>
                       <a:picLocks noChangeAspect="1" noChangeArrowheads="1"/>
                     </pic:cNvPicPr>
@@ -114,7 +87,7 @@
                   <pic:spPr bwMode="auto">
                     <a:xfrm>
                       <a:off x="0" y="0"/>
-                      <a:ext cx="5724525" cy="2872740"/>
+                      <a:ext cx="5728335" cy="3851275"/>
                     </a:xfrm>
                     <a:prstGeom prst="rect">
                       <a:avLst/>
@@ -136,12 +109,11 @@
         <w:rPr>
           <w:noProof/>
         </w:rPr>
-        <w:lastRenderedPageBreak/>
         <w:drawing>
-          <wp:inline distT="0" distB="0" distL="0" distR="0" wp14:anchorId="7489FE82" wp14:editId="1DE6693C">
-            <wp:extent cx="5728335" cy="3540760"/>
-            <wp:effectExtent l="0" t="0" r="5715" b="2540"/>
-            <wp:docPr id="1383052101" name="Picture 4"/>
+          <wp:inline distT="0" distB="0" distL="0" distR="0" wp14:anchorId="3285A93E" wp14:editId="349B16EF">
+            <wp:extent cx="5722620" cy="2712720"/>
+            <wp:effectExtent l="0" t="0" r="0" b="0"/>
+            <wp:docPr id="845343824" name="Picture 2"/>
             <wp:cNvGraphicFramePr>
               <a:graphicFrameLocks xmlns:a="http://schemas.openxmlformats.org/drawingml/2006/main" noChangeAspect="1"/>
             </wp:cNvGraphicFramePr>
@@ -149,13 +121,13 @@
               <a:graphicData uri="http://schemas.openxmlformats.org/drawingml/2006/picture">
                 <pic:pic xmlns:pic="http://schemas.openxmlformats.org/drawingml/2006/picture">
                   <pic:nvPicPr>
-                    <pic:cNvPr id="0" name="Picture 4"/>
+                    <pic:cNvPr id="0" name="Picture 2"/>
                     <pic:cNvPicPr>
                       <a:picLocks noChangeAspect="1" noChangeArrowheads="1"/>
                     </pic:cNvPicPr>
                   </pic:nvPicPr>
                   <pic:blipFill>
-                    <a:blip r:embed="rId6">
+                    <a:blip r:embed="rId6" cstate="print">
                       <a:extLst>
                         <a:ext uri="{28A0092B-C50C-407E-A947-70E740481C1C}">
                           <a14:useLocalDpi xmlns:a14="http://schemas.microsoft.com/office/drawing/2010/main" val="0"/>
@@ -170,7 +142,7 @@
                   <pic:spPr bwMode="auto">
                     <a:xfrm>
                       <a:off x="0" y="0"/>
-                      <a:ext cx="5728335" cy="3540760"/>
+                      <a:ext cx="5722620" cy="2712720"/>
                     </a:xfrm>
                     <a:prstGeom prst="rect">
                       <a:avLst/>
@@ -189,14 +161,56 @@
     </w:p>
     <w:p>
       <w:r>
+        <w:t>Test cases are working as expected.</w:t>
+      </w:r>
+    </w:p>
+    <w:p>
+      <w:r>
+        <w:t>Now run the 2</w:t>
+      </w:r>
+      <w:r>
+        <w:rPr>
+          <w:vertAlign w:val="superscript"/>
+        </w:rPr>
+        <w:t>nd</w:t>
+      </w:r>
+      <w:r>
+        <w:t xml:space="preserve"> command “</w:t>
+      </w:r>
+      <w:r>
+        <w:rPr>
+          <w:highlight w:val="yellow"/>
+        </w:rPr>
+        <w:t>docker build -t library-management-</w:t>
+      </w:r>
+      <w:proofErr w:type="gramStart"/>
+      <w:r>
+        <w:rPr>
+          <w:highlight w:val="yellow"/>
+        </w:rPr>
+        <w:t>system .</w:t>
+      </w:r>
+      <w:proofErr w:type="gramEnd"/>
+      <w:r>
+        <w:t>” to create the image in docker.</w:t>
+      </w:r>
+    </w:p>
+    <w:p>
+      <w:r>
+        <w:t>Example</w:t>
+      </w:r>
+    </w:p>
+    <w:p>
+      <w:r>
         <w:rPr>
           <w:noProof/>
         </w:rPr>
+        <w:lastRenderedPageBreak/>
         <w:drawing>
-          <wp:inline distT="0" distB="0" distL="0" distR="0" wp14:anchorId="45DFAFAA" wp14:editId="36FCFDEB">
-            <wp:extent cx="5728335" cy="2551430"/>
-            <wp:effectExtent l="0" t="0" r="5715" b="1270"/>
-            <wp:docPr id="1469608359" name="Picture 5"/>
+          <wp:inline distT="0" distB="0" distL="0" distR="0" wp14:anchorId="004754F5" wp14:editId="173F7D19">
+            <wp:extent cx="5722620" cy="2028825"/>
+            <wp:effectExtent l="0" t="0" r="0" b="9525"/>
+            <wp:docPr id="1691821994" name="Picture 3"/>
             <wp:cNvGraphicFramePr>
               <a:graphicFrameLocks xmlns:a="http://schemas.openxmlformats.org/drawingml/2006/main" noChangeAspect="1"/>
             </wp:cNvGraphicFramePr>
@@ -204,7 +218,7 @@
               <a:graphicData uri="http://schemas.openxmlformats.org/drawingml/2006/picture">
                 <pic:pic xmlns:pic="http://schemas.openxmlformats.org/drawingml/2006/picture">
                   <pic:nvPicPr>
-                    <pic:cNvPr id="0" name="Picture 5"/>
+                    <pic:cNvPr id="0" name="Picture 3"/>
                     <pic:cNvPicPr>
                       <a:picLocks noChangeAspect="1" noChangeArrowheads="1"/>
                     </pic:cNvPicPr>
@@ -225,7 +239,7 @@
                   <pic:spPr bwMode="auto">
                     <a:xfrm>
                       <a:off x="0" y="0"/>
-                      <a:ext cx="5728335" cy="2551430"/>
+                      <a:ext cx="5722620" cy="2028825"/>
                     </a:xfrm>
                     <a:prstGeom prst="rect">
                       <a:avLst/>
@@ -242,18 +256,21 @@
         </w:drawing>
       </w:r>
     </w:p>
-    <w:p/>
+    <w:p>
+      <w:r>
+        <w:t>Image has successfully created with the tag latest</w:t>
+      </w:r>
+    </w:p>
     <w:p>
       <w:r>
         <w:rPr>
           <w:noProof/>
         </w:rPr>
-        <w:lastRenderedPageBreak/>
         <w:drawing>
-          <wp:inline distT="0" distB="0" distL="0" distR="0" wp14:anchorId="47DEAC19" wp14:editId="14E817C0">
-            <wp:extent cx="5724525" cy="3983355"/>
-            <wp:effectExtent l="0" t="0" r="9525" b="0"/>
-            <wp:docPr id="2091859374" name="Picture 6"/>
+          <wp:inline distT="0" distB="0" distL="0" distR="0" wp14:anchorId="5861781B" wp14:editId="4056FA8D">
+            <wp:extent cx="5728335" cy="2700655"/>
+            <wp:effectExtent l="0" t="0" r="5715" b="4445"/>
+            <wp:docPr id="1096864460" name="Picture 5"/>
             <wp:cNvGraphicFramePr>
               <a:graphicFrameLocks xmlns:a="http://schemas.openxmlformats.org/drawingml/2006/main" noChangeAspect="1"/>
             </wp:cNvGraphicFramePr>
@@ -261,7 +278,7 @@
               <a:graphicData uri="http://schemas.openxmlformats.org/drawingml/2006/picture">
                 <pic:pic xmlns:pic="http://schemas.openxmlformats.org/drawingml/2006/picture">
                   <pic:nvPicPr>
-                    <pic:cNvPr id="0" name="Picture 6"/>
+                    <pic:cNvPr id="0" name="Picture 5"/>
                     <pic:cNvPicPr>
                       <a:picLocks noChangeAspect="1" noChangeArrowheads="1"/>
                     </pic:cNvPicPr>
@@ -282,7 +299,7 @@
                   <pic:spPr bwMode="auto">
                     <a:xfrm>
                       <a:off x="0" y="0"/>
-                      <a:ext cx="5724525" cy="3983355"/>
+                      <a:ext cx="5728335" cy="2700655"/>
                     </a:xfrm>
                     <a:prstGeom prst="rect">
                       <a:avLst/>
@@ -301,14 +318,48 @@
     </w:p>
     <w:p>
       <w:r>
+        <w:t>Now the run the docker image by using below command</w:t>
+      </w:r>
+    </w:p>
+    <w:p>
+      <w:r>
+        <w:rPr>
+          <w:highlight w:val="yellow"/>
+        </w:rPr>
+        <w:t xml:space="preserve">docker run -p 9191:9090 </w:t>
+      </w:r>
+      <w:proofErr w:type="spellStart"/>
+      <w:r>
+        <w:rPr>
+          <w:highlight w:val="yellow"/>
+        </w:rPr>
+        <w:t>library-management-</w:t>
+      </w:r>
+      <w:proofErr w:type="gramStart"/>
+      <w:r>
+        <w:rPr>
+          <w:highlight w:val="yellow"/>
+        </w:rPr>
+        <w:t>system:latest</w:t>
+      </w:r>
+      <w:proofErr w:type="spellEnd"/>
+      <w:proofErr w:type="gramEnd"/>
+    </w:p>
+    <w:p>
+      <w:r>
+        <w:t>now docker image is running on port 9090.</w:t>
+      </w:r>
+    </w:p>
+    <w:p>
+      <w:r>
         <w:rPr>
           <w:noProof/>
         </w:rPr>
         <w:drawing>
-          <wp:inline distT="0" distB="0" distL="0" distR="0" wp14:anchorId="261297AF" wp14:editId="34ECEBDB">
-            <wp:extent cx="5728335" cy="2780665"/>
-            <wp:effectExtent l="0" t="0" r="5715" b="635"/>
-            <wp:docPr id="1426140618" name="Picture 7"/>
+          <wp:inline distT="0" distB="0" distL="0" distR="0" wp14:anchorId="32612215" wp14:editId="2BDCCABA">
+            <wp:extent cx="5728335" cy="1508125"/>
+            <wp:effectExtent l="0" t="0" r="5715" b="0"/>
+            <wp:docPr id="896074236" name="Picture 6"/>
             <wp:cNvGraphicFramePr>
               <a:graphicFrameLocks xmlns:a="http://schemas.openxmlformats.org/drawingml/2006/main" noChangeAspect="1"/>
             </wp:cNvGraphicFramePr>
@@ -316,13 +367,13 @@
               <a:graphicData uri="http://schemas.openxmlformats.org/drawingml/2006/picture">
                 <pic:pic xmlns:pic="http://schemas.openxmlformats.org/drawingml/2006/picture">
                   <pic:nvPicPr>
-                    <pic:cNvPr id="0" name="Picture 7"/>
+                    <pic:cNvPr id="0" name="Picture 6"/>
                     <pic:cNvPicPr>
                       <a:picLocks noChangeAspect="1" noChangeArrowheads="1"/>
                     </pic:cNvPicPr>
                   </pic:nvPicPr>
                   <pic:blipFill>
-                    <a:blip r:embed="rId9">
+                    <a:blip r:embed="rId9" cstate="print">
                       <a:extLst>
                         <a:ext uri="{28A0092B-C50C-407E-A947-70E740481C1C}">
                           <a14:useLocalDpi xmlns:a14="http://schemas.microsoft.com/office/drawing/2010/main" val="0"/>
@@ -337,7 +388,7 @@
                   <pic:spPr bwMode="auto">
                     <a:xfrm>
                       <a:off x="0" y="0"/>
-                      <a:ext cx="5728335" cy="2780665"/>
+                      <a:ext cx="5728335" cy="1508125"/>
                     </a:xfrm>
                     <a:prstGeom prst="rect">
                       <a:avLst/>
@@ -354,18 +405,55 @@
         </w:drawing>
       </w:r>
     </w:p>
+    <w:p>
+      <w:r>
+        <w:t xml:space="preserve">Now can access the H2 </w:t>
+      </w:r>
+      <w:proofErr w:type="spellStart"/>
+      <w:r>
+        <w:t>db</w:t>
+      </w:r>
+      <w:proofErr w:type="spellEnd"/>
+      <w:r>
+        <w:t xml:space="preserve"> and swagger using below URL’s</w:t>
+      </w:r>
+    </w:p>
+    <w:p>
+      <w:hyperlink r:id="rId10" w:history="1">
+        <w:r>
+          <w:rPr>
+            <w:rStyle w:val="Hyperlink"/>
+          </w:rPr>
+          <w:t>http://192.168.25.128:9191/swagger-ui/index.html</w:t>
+        </w:r>
+      </w:hyperlink>
+    </w:p>
+    <w:p>
+      <w:hyperlink r:id="rId11" w:history="1">
+        <w:r>
+          <w:rPr>
+            <w:rStyle w:val="Hyperlink"/>
+          </w:rPr>
+          <w:t>http://192.168.25.128:9191/h2-console</w:t>
+        </w:r>
+      </w:hyperlink>
+    </w:p>
+    <w:p>
+      <w:r>
+        <w:t>Example:</w:t>
+      </w:r>
+    </w:p>
     <w:p/>
     <w:p>
       <w:r>
         <w:rPr>
           <w:noProof/>
         </w:rPr>
-        <w:lastRenderedPageBreak/>
         <w:drawing>
-          <wp:inline distT="0" distB="0" distL="0" distR="0" wp14:anchorId="1B7E232E" wp14:editId="7FA70FB3">
-            <wp:extent cx="5327650" cy="3382010"/>
-            <wp:effectExtent l="0" t="0" r="6350" b="8890"/>
-            <wp:docPr id="209756014" name="Picture 8"/>
+          <wp:inline distT="0" distB="0" distL="0" distR="0" wp14:anchorId="681AD095" wp14:editId="2F014898">
+            <wp:extent cx="5722620" cy="2931160"/>
+            <wp:effectExtent l="0" t="0" r="0" b="2540"/>
+            <wp:docPr id="1475136651" name="Picture 7"/>
             <wp:cNvGraphicFramePr>
               <a:graphicFrameLocks xmlns:a="http://schemas.openxmlformats.org/drawingml/2006/main" noChangeAspect="1"/>
             </wp:cNvGraphicFramePr>
@@ -373,13 +461,13 @@
               <a:graphicData uri="http://schemas.openxmlformats.org/drawingml/2006/picture">
                 <pic:pic xmlns:pic="http://schemas.openxmlformats.org/drawingml/2006/picture">
                   <pic:nvPicPr>
-                    <pic:cNvPr id="0" name="Picture 8"/>
+                    <pic:cNvPr id="0" name="Picture 7"/>
                     <pic:cNvPicPr>
                       <a:picLocks noChangeAspect="1" noChangeArrowheads="1"/>
                     </pic:cNvPicPr>
                   </pic:nvPicPr>
                   <pic:blipFill>
-                    <a:blip r:embed="rId10">
+                    <a:blip r:embed="rId12" cstate="print">
                       <a:extLst>
                         <a:ext uri="{28A0092B-C50C-407E-A947-70E740481C1C}">
                           <a14:useLocalDpi xmlns:a14="http://schemas.microsoft.com/office/drawing/2010/main" val="0"/>
@@ -394,7 +482,7 @@
                   <pic:spPr bwMode="auto">
                     <a:xfrm>
                       <a:off x="0" y="0"/>
-                      <a:ext cx="5327650" cy="3382010"/>
+                      <a:ext cx="5722620" cy="2931160"/>
                     </a:xfrm>
                     <a:prstGeom prst="rect">
                       <a:avLst/>
@@ -412,15 +500,38 @@
       </w:r>
     </w:p>
     <w:p>
+      <w:pPr>
+        <w:pStyle w:val="ListParagraph"/>
+        <w:numPr>
+          <w:ilvl w:val="0"/>
+          <w:numId w:val="1"/>
+        </w:numPr>
+        <w:rPr>
+          <w:highlight w:val="green"/>
+        </w:rPr>
+      </w:pPr>
+      <w:r>
+        <w:rPr>
+          <w:highlight w:val="green"/>
+        </w:rPr>
+        <w:t>Creating books using swagger:</w:t>
+      </w:r>
+    </w:p>
+    <w:p>
+      <w:r>
+        <w:t>Example:</w:t>
+      </w:r>
+    </w:p>
+    <w:p>
       <w:r>
         <w:rPr>
           <w:noProof/>
         </w:rPr>
         <w:drawing>
-          <wp:inline distT="0" distB="0" distL="0" distR="0" wp14:anchorId="5C42FCF4" wp14:editId="6CC6054A">
-            <wp:extent cx="4810125" cy="4688840"/>
-            <wp:effectExtent l="0" t="0" r="9525" b="0"/>
-            <wp:docPr id="559035926" name="Picture 9"/>
+          <wp:inline distT="0" distB="0" distL="0" distR="0" wp14:anchorId="6C90B8CB" wp14:editId="5EBE33DC">
+            <wp:extent cx="5722620" cy="1313815"/>
+            <wp:effectExtent l="0" t="0" r="0" b="635"/>
+            <wp:docPr id="732034222" name="Picture 8"/>
             <wp:cNvGraphicFramePr>
               <a:graphicFrameLocks xmlns:a="http://schemas.openxmlformats.org/drawingml/2006/main" noChangeAspect="1"/>
             </wp:cNvGraphicFramePr>
@@ -428,13 +539,13 @@
               <a:graphicData uri="http://schemas.openxmlformats.org/drawingml/2006/picture">
                 <pic:pic xmlns:pic="http://schemas.openxmlformats.org/drawingml/2006/picture">
                   <pic:nvPicPr>
-                    <pic:cNvPr id="0" name="Picture 9"/>
+                    <pic:cNvPr id="0" name="Picture 8"/>
                     <pic:cNvPicPr>
                       <a:picLocks noChangeAspect="1" noChangeArrowheads="1"/>
                     </pic:cNvPicPr>
                   </pic:nvPicPr>
                   <pic:blipFill>
-                    <a:blip r:embed="rId11">
+                    <a:blip r:embed="rId13" cstate="print">
                       <a:extLst>
                         <a:ext uri="{28A0092B-C50C-407E-A947-70E740481C1C}">
                           <a14:useLocalDpi xmlns:a14="http://schemas.microsoft.com/office/drawing/2010/main" val="0"/>
@@ -449,7 +560,7 @@
                   <pic:spPr bwMode="auto">
                     <a:xfrm>
                       <a:off x="0" y="0"/>
-                      <a:ext cx="4810125" cy="4688840"/>
+                      <a:ext cx="5722620" cy="1313815"/>
                     </a:xfrm>
                     <a:prstGeom prst="rect">
                       <a:avLst/>
@@ -471,12 +582,11 @@
         <w:rPr>
           <w:noProof/>
         </w:rPr>
-        <w:lastRenderedPageBreak/>
         <w:drawing>
-          <wp:inline distT="0" distB="0" distL="0" distR="0" wp14:anchorId="7E17620A" wp14:editId="12BCBE7E">
-            <wp:extent cx="5311140" cy="3549015"/>
-            <wp:effectExtent l="0" t="0" r="3810" b="0"/>
-            <wp:docPr id="425750261" name="Picture 10"/>
+          <wp:inline distT="0" distB="0" distL="0" distR="0" wp14:anchorId="0619C0AC" wp14:editId="1B0D0D26">
+            <wp:extent cx="5722620" cy="2058670"/>
+            <wp:effectExtent l="0" t="0" r="0" b="0"/>
+            <wp:docPr id="372266449" name="Picture 9"/>
             <wp:cNvGraphicFramePr>
               <a:graphicFrameLocks xmlns:a="http://schemas.openxmlformats.org/drawingml/2006/main" noChangeAspect="1"/>
             </wp:cNvGraphicFramePr>
@@ -484,13 +594,13 @@
               <a:graphicData uri="http://schemas.openxmlformats.org/drawingml/2006/picture">
                 <pic:pic xmlns:pic="http://schemas.openxmlformats.org/drawingml/2006/picture">
                   <pic:nvPicPr>
-                    <pic:cNvPr id="0" name="Picture 10"/>
+                    <pic:cNvPr id="0" name="Picture 9"/>
                     <pic:cNvPicPr>
                       <a:picLocks noChangeAspect="1" noChangeArrowheads="1"/>
                     </pic:cNvPicPr>
                   </pic:nvPicPr>
                   <pic:blipFill>
-                    <a:blip r:embed="rId12">
+                    <a:blip r:embed="rId14" cstate="print">
                       <a:extLst>
                         <a:ext uri="{28A0092B-C50C-407E-A947-70E740481C1C}">
                           <a14:useLocalDpi xmlns:a14="http://schemas.microsoft.com/office/drawing/2010/main" val="0"/>
@@ -505,7 +615,7 @@
                   <pic:spPr bwMode="auto">
                     <a:xfrm>
                       <a:off x="0" y="0"/>
-                      <a:ext cx="5311140" cy="3549015"/>
+                      <a:ext cx="5722620" cy="2058670"/>
                     </a:xfrm>
                     <a:prstGeom prst="rect">
                       <a:avLst/>
@@ -523,15 +633,34 @@
       </w:r>
     </w:p>
     <w:p>
+      <w:pPr>
+        <w:pStyle w:val="ListParagraph"/>
+        <w:numPr>
+          <w:ilvl w:val="0"/>
+          <w:numId w:val="1"/>
+        </w:numPr>
+        <w:rPr>
+          <w:highlight w:val="green"/>
+        </w:rPr>
+      </w:pPr>
+      <w:r>
+        <w:rPr>
+          <w:highlight w:val="green"/>
+        </w:rPr>
+        <w:t>Check the books which are created:</w:t>
+      </w:r>
+    </w:p>
+    <w:p>
       <w:r>
         <w:rPr>
           <w:noProof/>
         </w:rPr>
+        <w:lastRenderedPageBreak/>
         <w:drawing>
-          <wp:inline distT="0" distB="0" distL="0" distR="0" wp14:anchorId="25FC443B" wp14:editId="19A8CCDE">
-            <wp:extent cx="5728335" cy="3018790"/>
-            <wp:effectExtent l="0" t="0" r="5715" b="0"/>
-            <wp:docPr id="2045410117" name="Picture 11"/>
+          <wp:inline distT="0" distB="0" distL="0" distR="0" wp14:anchorId="3F4BDD55" wp14:editId="6720026F">
+            <wp:extent cx="5722620" cy="2167890"/>
+            <wp:effectExtent l="0" t="0" r="0" b="3810"/>
+            <wp:docPr id="1578595033" name="Picture 10"/>
             <wp:cNvGraphicFramePr>
               <a:graphicFrameLocks xmlns:a="http://schemas.openxmlformats.org/drawingml/2006/main" noChangeAspect="1"/>
             </wp:cNvGraphicFramePr>
@@ -539,13 +668,13 @@
               <a:graphicData uri="http://schemas.openxmlformats.org/drawingml/2006/picture">
                 <pic:pic xmlns:pic="http://schemas.openxmlformats.org/drawingml/2006/picture">
                   <pic:nvPicPr>
-                    <pic:cNvPr id="0" name="Picture 11"/>
+                    <pic:cNvPr id="0" name="Picture 10"/>
                     <pic:cNvPicPr>
                       <a:picLocks noChangeAspect="1" noChangeArrowheads="1"/>
                     </pic:cNvPicPr>
                   </pic:nvPicPr>
                   <pic:blipFill>
-                    <a:blip r:embed="rId13">
+                    <a:blip r:embed="rId15" cstate="print">
                       <a:extLst>
                         <a:ext uri="{28A0092B-C50C-407E-A947-70E740481C1C}">
                           <a14:useLocalDpi xmlns:a14="http://schemas.microsoft.com/office/drawing/2010/main" val="0"/>
@@ -560,7 +689,7 @@
                   <pic:spPr bwMode="auto">
                     <a:xfrm>
                       <a:off x="0" y="0"/>
-                      <a:ext cx="5728335" cy="3018790"/>
+                      <a:ext cx="5722620" cy="2167890"/>
                     </a:xfrm>
                     <a:prstGeom prst="rect">
                       <a:avLst/>
@@ -577,17 +706,35 @@
         </w:drawing>
       </w:r>
     </w:p>
+    <w:p/>
+    <w:p>
+      <w:pPr>
+        <w:pStyle w:val="ListParagraph"/>
+        <w:numPr>
+          <w:ilvl w:val="0"/>
+          <w:numId w:val="1"/>
+        </w:numPr>
+        <w:rPr>
+          <w:highlight w:val="green"/>
+        </w:rPr>
+      </w:pPr>
+      <w:r>
+        <w:rPr>
+          <w:highlight w:val="green"/>
+        </w:rPr>
+        <w:t>Create the borrowers:</w:t>
+      </w:r>
+    </w:p>
     <w:p>
       <w:r>
         <w:rPr>
           <w:noProof/>
         </w:rPr>
-        <w:lastRenderedPageBreak/>
         <w:drawing>
-          <wp:inline distT="0" distB="0" distL="0" distR="0" wp14:anchorId="38545E4C" wp14:editId="31CF880E">
-            <wp:extent cx="5181600" cy="2576195"/>
-            <wp:effectExtent l="0" t="0" r="0" b="0"/>
-            <wp:docPr id="1129463760" name="Picture 12"/>
+          <wp:inline distT="0" distB="0" distL="0" distR="0" wp14:anchorId="5CC19841" wp14:editId="6EF7D990">
+            <wp:extent cx="5728335" cy="1544320"/>
+            <wp:effectExtent l="0" t="0" r="5715" b="0"/>
+            <wp:docPr id="1630718339" name="Picture 11"/>
             <wp:cNvGraphicFramePr>
               <a:graphicFrameLocks xmlns:a="http://schemas.openxmlformats.org/drawingml/2006/main" noChangeAspect="1"/>
             </wp:cNvGraphicFramePr>
@@ -595,13 +742,13 @@
               <a:graphicData uri="http://schemas.openxmlformats.org/drawingml/2006/picture">
                 <pic:pic xmlns:pic="http://schemas.openxmlformats.org/drawingml/2006/picture">
                   <pic:nvPicPr>
-                    <pic:cNvPr id="0" name="Picture 12"/>
+                    <pic:cNvPr id="0" name="Picture 11"/>
                     <pic:cNvPicPr>
                       <a:picLocks noChangeAspect="1" noChangeArrowheads="1"/>
                     </pic:cNvPicPr>
                   </pic:nvPicPr>
                   <pic:blipFill>
-                    <a:blip r:embed="rId14">
+                    <a:blip r:embed="rId16" cstate="print">
                       <a:extLst>
                         <a:ext uri="{28A0092B-C50C-407E-A947-70E740481C1C}">
                           <a14:useLocalDpi xmlns:a14="http://schemas.microsoft.com/office/drawing/2010/main" val="0"/>
@@ -616,7 +763,7 @@
                   <pic:spPr bwMode="auto">
                     <a:xfrm>
                       <a:off x="0" y="0"/>
-                      <a:ext cx="5181600" cy="2576195"/>
+                      <a:ext cx="5728335" cy="1544320"/>
                     </a:xfrm>
                     <a:prstGeom prst="rect">
                       <a:avLst/>
@@ -633,17 +780,16 @@
         </w:drawing>
       </w:r>
     </w:p>
-    <w:p/>
     <w:p>
       <w:r>
         <w:rPr>
           <w:noProof/>
         </w:rPr>
         <w:drawing>
-          <wp:inline distT="0" distB="0" distL="0" distR="0" wp14:anchorId="745D59B5" wp14:editId="0DF247B2">
-            <wp:extent cx="5728335" cy="1762125"/>
-            <wp:effectExtent l="0" t="0" r="5715" b="9525"/>
-            <wp:docPr id="1615193048" name="Picture 13"/>
+          <wp:inline distT="0" distB="0" distL="0" distR="0" wp14:anchorId="61AB4340" wp14:editId="1D8413C9">
+            <wp:extent cx="5722620" cy="1501775"/>
+            <wp:effectExtent l="0" t="0" r="0" b="3175"/>
+            <wp:docPr id="2103508274" name="Picture 12"/>
             <wp:cNvGraphicFramePr>
               <a:graphicFrameLocks xmlns:a="http://schemas.openxmlformats.org/drawingml/2006/main" noChangeAspect="1"/>
             </wp:cNvGraphicFramePr>
@@ -651,13 +797,13 @@
               <a:graphicData uri="http://schemas.openxmlformats.org/drawingml/2006/picture">
                 <pic:pic xmlns:pic="http://schemas.openxmlformats.org/drawingml/2006/picture">
                   <pic:nvPicPr>
-                    <pic:cNvPr id="0" name="Picture 13"/>
+                    <pic:cNvPr id="0" name="Picture 12"/>
                     <pic:cNvPicPr>
                       <a:picLocks noChangeAspect="1" noChangeArrowheads="1"/>
                     </pic:cNvPicPr>
                   </pic:nvPicPr>
                   <pic:blipFill>
-                    <a:blip r:embed="rId15">
+                    <a:blip r:embed="rId17" cstate="print">
                       <a:extLst>
                         <a:ext uri="{28A0092B-C50C-407E-A947-70E740481C1C}">
                           <a14:useLocalDpi xmlns:a14="http://schemas.microsoft.com/office/drawing/2010/main" val="0"/>
@@ -672,7 +818,7 @@
                   <pic:spPr bwMode="auto">
                     <a:xfrm>
                       <a:off x="0" y="0"/>
-                      <a:ext cx="5728335" cy="1762125"/>
+                      <a:ext cx="5722620" cy="1501775"/>
                     </a:xfrm>
                     <a:prstGeom prst="rect">
                       <a:avLst/>
@@ -690,15 +836,33 @@
       </w:r>
     </w:p>
     <w:p>
+      <w:pPr>
+        <w:pStyle w:val="ListParagraph"/>
+        <w:numPr>
+          <w:ilvl w:val="0"/>
+          <w:numId w:val="1"/>
+        </w:numPr>
+        <w:rPr>
+          <w:highlight w:val="green"/>
+        </w:rPr>
+      </w:pPr>
+      <w:r>
+        <w:rPr>
+          <w:highlight w:val="green"/>
+        </w:rPr>
+        <w:t>Borrow the book from Library:</w:t>
+      </w:r>
+    </w:p>
+    <w:p>
       <w:r>
         <w:rPr>
           <w:noProof/>
         </w:rPr>
         <w:drawing>
-          <wp:inline distT="0" distB="0" distL="0" distR="0" wp14:anchorId="55ACFD5D" wp14:editId="71024427">
-            <wp:extent cx="4693285" cy="3641090"/>
-            <wp:effectExtent l="0" t="0" r="0" b="0"/>
-            <wp:docPr id="1953297530" name="Picture 14"/>
+          <wp:inline distT="0" distB="0" distL="0" distR="0" wp14:anchorId="1971035E" wp14:editId="78C0F501">
+            <wp:extent cx="5728335" cy="1550035"/>
+            <wp:effectExtent l="0" t="0" r="5715" b="0"/>
+            <wp:docPr id="649357661" name="Picture 13"/>
             <wp:cNvGraphicFramePr>
               <a:graphicFrameLocks xmlns:a="http://schemas.openxmlformats.org/drawingml/2006/main" noChangeAspect="1"/>
             </wp:cNvGraphicFramePr>
@@ -706,13 +870,13 @@
               <a:graphicData uri="http://schemas.openxmlformats.org/drawingml/2006/picture">
                 <pic:pic xmlns:pic="http://schemas.openxmlformats.org/drawingml/2006/picture">
                   <pic:nvPicPr>
-                    <pic:cNvPr id="0" name="Picture 14"/>
+                    <pic:cNvPr id="0" name="Picture 13"/>
                     <pic:cNvPicPr>
                       <a:picLocks noChangeAspect="1" noChangeArrowheads="1"/>
                     </pic:cNvPicPr>
                   </pic:nvPicPr>
                   <pic:blipFill>
-                    <a:blip r:embed="rId16">
+                    <a:blip r:embed="rId18" cstate="print">
                       <a:extLst>
                         <a:ext uri="{28A0092B-C50C-407E-A947-70E740481C1C}">
                           <a14:useLocalDpi xmlns:a14="http://schemas.microsoft.com/office/drawing/2010/main" val="0"/>
@@ -727,7 +891,7 @@
                   <pic:spPr bwMode="auto">
                     <a:xfrm>
                       <a:off x="0" y="0"/>
-                      <a:ext cx="4693285" cy="3641090"/>
+                      <a:ext cx="5728335" cy="1550035"/>
                     </a:xfrm>
                     <a:prstGeom prst="rect">
                       <a:avLst/>
@@ -744,7 +908,6 @@
         </w:drawing>
       </w:r>
     </w:p>
-    <w:p/>
     <w:p>
       <w:r>
         <w:rPr>
@@ -752,10 +915,10 @@
         </w:rPr>
         <w:lastRenderedPageBreak/>
         <w:drawing>
-          <wp:inline distT="0" distB="0" distL="0" distR="0" wp14:anchorId="6B0EEF38" wp14:editId="4F0F0349">
-            <wp:extent cx="5728335" cy="3106420"/>
-            <wp:effectExtent l="0" t="0" r="5715" b="0"/>
-            <wp:docPr id="783783652" name="Picture 15"/>
+          <wp:inline distT="0" distB="0" distL="0" distR="0" wp14:anchorId="01BE08E2" wp14:editId="30383E76">
+            <wp:extent cx="5722620" cy="1423035"/>
+            <wp:effectExtent l="0" t="0" r="0" b="5715"/>
+            <wp:docPr id="1997876856" name="Picture 15"/>
             <wp:cNvGraphicFramePr>
               <a:graphicFrameLocks xmlns:a="http://schemas.openxmlformats.org/drawingml/2006/main" noChangeAspect="1"/>
             </wp:cNvGraphicFramePr>
@@ -769,7 +932,7 @@
                     </pic:cNvPicPr>
                   </pic:nvPicPr>
                   <pic:blipFill>
-                    <a:blip r:embed="rId17">
+                    <a:blip r:embed="rId19" cstate="print">
                       <a:extLst>
                         <a:ext uri="{28A0092B-C50C-407E-A947-70E740481C1C}">
                           <a14:useLocalDpi xmlns:a14="http://schemas.microsoft.com/office/drawing/2010/main" val="0"/>
@@ -784,7 +947,7 @@
                   <pic:spPr bwMode="auto">
                     <a:xfrm>
                       <a:off x="0" y="0"/>
-                      <a:ext cx="5728335" cy="3106420"/>
+                      <a:ext cx="5722620" cy="1423035"/>
                     </a:xfrm>
                     <a:prstGeom prst="rect">
                       <a:avLst/>
@@ -802,15 +965,30 @@
       </w:r>
     </w:p>
     <w:p>
+      <w:pPr>
+        <w:rPr>
+          <w:b/>
+          <w:bCs/>
+        </w:rPr>
+      </w:pPr>
+      <w:r>
+        <w:rPr>
+          <w:b/>
+          <w:bCs/>
+        </w:rPr>
+        <w:t>In DB:</w:t>
+      </w:r>
+    </w:p>
+    <w:p>
       <w:r>
         <w:rPr>
           <w:noProof/>
         </w:rPr>
         <w:drawing>
-          <wp:inline distT="0" distB="0" distL="0" distR="0" wp14:anchorId="0C732291" wp14:editId="0843A2DB">
-            <wp:extent cx="4676140" cy="2597150"/>
-            <wp:effectExtent l="0" t="0" r="0" b="0"/>
-            <wp:docPr id="2010055334" name="Picture 16"/>
+          <wp:inline distT="0" distB="0" distL="0" distR="0" wp14:anchorId="21463FC9" wp14:editId="62487C52">
+            <wp:extent cx="5722620" cy="3421380"/>
+            <wp:effectExtent l="0" t="0" r="0" b="7620"/>
+            <wp:docPr id="866800411" name="Picture 14"/>
             <wp:cNvGraphicFramePr>
               <a:graphicFrameLocks xmlns:a="http://schemas.openxmlformats.org/drawingml/2006/main" noChangeAspect="1"/>
             </wp:cNvGraphicFramePr>
@@ -818,13 +996,13 @@
               <a:graphicData uri="http://schemas.openxmlformats.org/drawingml/2006/picture">
                 <pic:pic xmlns:pic="http://schemas.openxmlformats.org/drawingml/2006/picture">
                   <pic:nvPicPr>
-                    <pic:cNvPr id="0" name="Picture 16"/>
+                    <pic:cNvPr id="0" name="Picture 14"/>
                     <pic:cNvPicPr>
                       <a:picLocks noChangeAspect="1" noChangeArrowheads="1"/>
                     </pic:cNvPicPr>
                   </pic:nvPicPr>
                   <pic:blipFill>
-                    <a:blip r:embed="rId18">
+                    <a:blip r:embed="rId20">
                       <a:extLst>
                         <a:ext uri="{28A0092B-C50C-407E-A947-70E740481C1C}">
                           <a14:useLocalDpi xmlns:a14="http://schemas.microsoft.com/office/drawing/2010/main" val="0"/>
@@ -839,7 +1017,7 @@
                   <pic:spPr bwMode="auto">
                     <a:xfrm>
                       <a:off x="0" y="0"/>
-                      <a:ext cx="4676140" cy="2597150"/>
+                      <a:ext cx="5722620" cy="3421380"/>
                     </a:xfrm>
                     <a:prstGeom prst="rect">
                       <a:avLst/>
@@ -859,14 +1037,21 @@
     <w:p>
       <w:r>
         <w:rPr>
+          <w:highlight w:val="green"/>
+        </w:rPr>
+        <w:t>Giving another book to SYAM.</w:t>
+      </w:r>
+    </w:p>
+    <w:p>
+      <w:r>
+        <w:rPr>
           <w:noProof/>
         </w:rPr>
-        <w:lastRenderedPageBreak/>
         <w:drawing>
-          <wp:inline distT="0" distB="0" distL="0" distR="0" wp14:anchorId="01C26B5B" wp14:editId="4D189140">
-            <wp:extent cx="3895725" cy="3628390"/>
-            <wp:effectExtent l="0" t="0" r="9525" b="0"/>
-            <wp:docPr id="973148445" name="Picture 17"/>
+          <wp:inline distT="0" distB="0" distL="0" distR="0" wp14:anchorId="005DE65D" wp14:editId="10CD54BB">
+            <wp:extent cx="5728335" cy="1568450"/>
+            <wp:effectExtent l="0" t="0" r="5715" b="0"/>
+            <wp:docPr id="1025126847" name="Picture 16"/>
             <wp:cNvGraphicFramePr>
               <a:graphicFrameLocks xmlns:a="http://schemas.openxmlformats.org/drawingml/2006/main" noChangeAspect="1"/>
             </wp:cNvGraphicFramePr>
@@ -874,13 +1059,13 @@
               <a:graphicData uri="http://schemas.openxmlformats.org/drawingml/2006/picture">
                 <pic:pic xmlns:pic="http://schemas.openxmlformats.org/drawingml/2006/picture">
                   <pic:nvPicPr>
-                    <pic:cNvPr id="0" name="Picture 17"/>
+                    <pic:cNvPr id="0" name="Picture 16"/>
                     <pic:cNvPicPr>
                       <a:picLocks noChangeAspect="1" noChangeArrowheads="1"/>
                     </pic:cNvPicPr>
                   </pic:nvPicPr>
                   <pic:blipFill>
-                    <a:blip r:embed="rId19">
+                    <a:blip r:embed="rId21" cstate="print">
                       <a:extLst>
                         <a:ext uri="{28A0092B-C50C-407E-A947-70E740481C1C}">
                           <a14:useLocalDpi xmlns:a14="http://schemas.microsoft.com/office/drawing/2010/main" val="0"/>
@@ -895,7 +1080,7 @@
                   <pic:spPr bwMode="auto">
                     <a:xfrm>
                       <a:off x="0" y="0"/>
-                      <a:ext cx="3895725" cy="3628390"/>
+                      <a:ext cx="5728335" cy="1568450"/>
                     </a:xfrm>
                     <a:prstGeom prst="rect">
                       <a:avLst/>
@@ -912,7 +1097,316 @@
         </w:drawing>
       </w:r>
     </w:p>
+    <w:p>
+      <w:r>
+        <w:rPr>
+          <w:noProof/>
+        </w:rPr>
+        <w:drawing>
+          <wp:inline distT="0" distB="0" distL="0" distR="0" wp14:anchorId="4988496B" wp14:editId="5AF55511">
+            <wp:extent cx="5722620" cy="1453515"/>
+            <wp:effectExtent l="0" t="0" r="0" b="0"/>
+            <wp:docPr id="756638097" name="Picture 17"/>
+            <wp:cNvGraphicFramePr>
+              <a:graphicFrameLocks xmlns:a="http://schemas.openxmlformats.org/drawingml/2006/main" noChangeAspect="1"/>
+            </wp:cNvGraphicFramePr>
+            <a:graphic xmlns:a="http://schemas.openxmlformats.org/drawingml/2006/main">
+              <a:graphicData uri="http://schemas.openxmlformats.org/drawingml/2006/picture">
+                <pic:pic xmlns:pic="http://schemas.openxmlformats.org/drawingml/2006/picture">
+                  <pic:nvPicPr>
+                    <pic:cNvPr id="0" name="Picture 17"/>
+                    <pic:cNvPicPr>
+                      <a:picLocks noChangeAspect="1" noChangeArrowheads="1"/>
+                    </pic:cNvPicPr>
+                  </pic:nvPicPr>
+                  <pic:blipFill>
+                    <a:blip r:embed="rId22" cstate="print">
+                      <a:extLst>
+                        <a:ext uri="{28A0092B-C50C-407E-A947-70E740481C1C}">
+                          <a14:useLocalDpi xmlns:a14="http://schemas.microsoft.com/office/drawing/2010/main" val="0"/>
+                        </a:ext>
+                      </a:extLst>
+                    </a:blip>
+                    <a:srcRect/>
+                    <a:stretch>
+                      <a:fillRect/>
+                    </a:stretch>
+                  </pic:blipFill>
+                  <pic:spPr bwMode="auto">
+                    <a:xfrm>
+                      <a:off x="0" y="0"/>
+                      <a:ext cx="5722620" cy="1453515"/>
+                    </a:xfrm>
+                    <a:prstGeom prst="rect">
+                      <a:avLst/>
+                    </a:prstGeom>
+                    <a:noFill/>
+                    <a:ln>
+                      <a:noFill/>
+                    </a:ln>
+                  </pic:spPr>
+                </pic:pic>
+              </a:graphicData>
+            </a:graphic>
+          </wp:inline>
+        </w:drawing>
+      </w:r>
+    </w:p>
+    <w:p>
+      <w:r>
+        <w:rPr>
+          <w:noProof/>
+        </w:rPr>
+        <w:lastRenderedPageBreak/>
+        <w:drawing>
+          <wp:inline distT="0" distB="0" distL="0" distR="0" wp14:anchorId="0C92530F" wp14:editId="20E88B3D">
+            <wp:extent cx="5728335" cy="3300095"/>
+            <wp:effectExtent l="0" t="0" r="5715" b="0"/>
+            <wp:docPr id="1957588624" name="Picture 18"/>
+            <wp:cNvGraphicFramePr>
+              <a:graphicFrameLocks xmlns:a="http://schemas.openxmlformats.org/drawingml/2006/main" noChangeAspect="1"/>
+            </wp:cNvGraphicFramePr>
+            <a:graphic xmlns:a="http://schemas.openxmlformats.org/drawingml/2006/main">
+              <a:graphicData uri="http://schemas.openxmlformats.org/drawingml/2006/picture">
+                <pic:pic xmlns:pic="http://schemas.openxmlformats.org/drawingml/2006/picture">
+                  <pic:nvPicPr>
+                    <pic:cNvPr id="0" name="Picture 18"/>
+                    <pic:cNvPicPr>
+                      <a:picLocks noChangeAspect="1" noChangeArrowheads="1"/>
+                    </pic:cNvPicPr>
+                  </pic:nvPicPr>
+                  <pic:blipFill>
+                    <a:blip r:embed="rId23">
+                      <a:extLst>
+                        <a:ext uri="{28A0092B-C50C-407E-A947-70E740481C1C}">
+                          <a14:useLocalDpi xmlns:a14="http://schemas.microsoft.com/office/drawing/2010/main" val="0"/>
+                        </a:ext>
+                      </a:extLst>
+                    </a:blip>
+                    <a:srcRect/>
+                    <a:stretch>
+                      <a:fillRect/>
+                    </a:stretch>
+                  </pic:blipFill>
+                  <pic:spPr bwMode="auto">
+                    <a:xfrm>
+                      <a:off x="0" y="0"/>
+                      <a:ext cx="5728335" cy="3300095"/>
+                    </a:xfrm>
+                    <a:prstGeom prst="rect">
+                      <a:avLst/>
+                    </a:prstGeom>
+                    <a:noFill/>
+                    <a:ln>
+                      <a:noFill/>
+                    </a:ln>
+                  </pic:spPr>
+                </pic:pic>
+              </a:graphicData>
+            </a:graphic>
+          </wp:inline>
+        </w:drawing>
+      </w:r>
+    </w:p>
     <w:p/>
+    <w:p>
+      <w:pPr>
+        <w:pStyle w:val="ListParagraph"/>
+        <w:numPr>
+          <w:ilvl w:val="0"/>
+          <w:numId w:val="1"/>
+        </w:numPr>
+      </w:pPr>
+      <w:r>
+        <w:t>Return the book:</w:t>
+      </w:r>
+    </w:p>
+    <w:p>
+      <w:r>
+        <w:rPr>
+          <w:noProof/>
+        </w:rPr>
+        <w:drawing>
+          <wp:inline distT="0" distB="0" distL="0" distR="0" wp14:anchorId="569B9808" wp14:editId="7D70F01A">
+            <wp:extent cx="5716270" cy="1580515"/>
+            <wp:effectExtent l="0" t="0" r="0" b="635"/>
+            <wp:docPr id="2028641062" name="Picture 19"/>
+            <wp:cNvGraphicFramePr>
+              <a:graphicFrameLocks xmlns:a="http://schemas.openxmlformats.org/drawingml/2006/main" noChangeAspect="1"/>
+            </wp:cNvGraphicFramePr>
+            <a:graphic xmlns:a="http://schemas.openxmlformats.org/drawingml/2006/main">
+              <a:graphicData uri="http://schemas.openxmlformats.org/drawingml/2006/picture">
+                <pic:pic xmlns:pic="http://schemas.openxmlformats.org/drawingml/2006/picture">
+                  <pic:nvPicPr>
+                    <pic:cNvPr id="0" name="Picture 19"/>
+                    <pic:cNvPicPr>
+                      <a:picLocks noChangeAspect="1" noChangeArrowheads="1"/>
+                    </pic:cNvPicPr>
+                  </pic:nvPicPr>
+                  <pic:blipFill>
+                    <a:blip r:embed="rId24" cstate="print">
+                      <a:extLst>
+                        <a:ext uri="{28A0092B-C50C-407E-A947-70E740481C1C}">
+                          <a14:useLocalDpi xmlns:a14="http://schemas.microsoft.com/office/drawing/2010/main" val="0"/>
+                        </a:ext>
+                      </a:extLst>
+                    </a:blip>
+                    <a:srcRect/>
+                    <a:stretch>
+                      <a:fillRect/>
+                    </a:stretch>
+                  </pic:blipFill>
+                  <pic:spPr bwMode="auto">
+                    <a:xfrm>
+                      <a:off x="0" y="0"/>
+                      <a:ext cx="5716270" cy="1580515"/>
+                    </a:xfrm>
+                    <a:prstGeom prst="rect">
+                      <a:avLst/>
+                    </a:prstGeom>
+                    <a:noFill/>
+                    <a:ln>
+                      <a:noFill/>
+                    </a:ln>
+                  </pic:spPr>
+                </pic:pic>
+              </a:graphicData>
+            </a:graphic>
+          </wp:inline>
+        </w:drawing>
+      </w:r>
+    </w:p>
+    <w:p>
+      <w:r>
+        <w:rPr>
+          <w:noProof/>
+        </w:rPr>
+        <w:drawing>
+          <wp:inline distT="0" distB="0" distL="0" distR="0" wp14:anchorId="6B904086" wp14:editId="5BF91394">
+            <wp:extent cx="5722620" cy="1096010"/>
+            <wp:effectExtent l="0" t="0" r="0" b="8890"/>
+            <wp:docPr id="170939057" name="Picture 20"/>
+            <wp:cNvGraphicFramePr>
+              <a:graphicFrameLocks xmlns:a="http://schemas.openxmlformats.org/drawingml/2006/main" noChangeAspect="1"/>
+            </wp:cNvGraphicFramePr>
+            <a:graphic xmlns:a="http://schemas.openxmlformats.org/drawingml/2006/main">
+              <a:graphicData uri="http://schemas.openxmlformats.org/drawingml/2006/picture">
+                <pic:pic xmlns:pic="http://schemas.openxmlformats.org/drawingml/2006/picture">
+                  <pic:nvPicPr>
+                    <pic:cNvPr id="0" name="Picture 20"/>
+                    <pic:cNvPicPr>
+                      <a:picLocks noChangeAspect="1" noChangeArrowheads="1"/>
+                    </pic:cNvPicPr>
+                  </pic:nvPicPr>
+                  <pic:blipFill>
+                    <a:blip r:embed="rId25" cstate="print">
+                      <a:extLst>
+                        <a:ext uri="{28A0092B-C50C-407E-A947-70E740481C1C}">
+                          <a14:useLocalDpi xmlns:a14="http://schemas.microsoft.com/office/drawing/2010/main" val="0"/>
+                        </a:ext>
+                      </a:extLst>
+                    </a:blip>
+                    <a:srcRect/>
+                    <a:stretch>
+                      <a:fillRect/>
+                    </a:stretch>
+                  </pic:blipFill>
+                  <pic:spPr bwMode="auto">
+                    <a:xfrm>
+                      <a:off x="0" y="0"/>
+                      <a:ext cx="5722620" cy="1096010"/>
+                    </a:xfrm>
+                    <a:prstGeom prst="rect">
+                      <a:avLst/>
+                    </a:prstGeom>
+                    <a:noFill/>
+                    <a:ln>
+                      <a:noFill/>
+                    </a:ln>
+                  </pic:spPr>
+                </pic:pic>
+              </a:graphicData>
+            </a:graphic>
+          </wp:inline>
+        </w:drawing>
+      </w:r>
+    </w:p>
+    <w:p>
+      <w:r>
+        <w:t>In DB</w:t>
+      </w:r>
+    </w:p>
+    <w:p>
+      <w:r>
+        <w:rPr>
+          <w:noProof/>
+        </w:rPr>
+        <w:lastRenderedPageBreak/>
+        <w:drawing>
+          <wp:inline distT="0" distB="0" distL="0" distR="0" wp14:anchorId="5D4A68CF" wp14:editId="0880F8E1">
+            <wp:extent cx="5728335" cy="3439795"/>
+            <wp:effectExtent l="0" t="0" r="5715" b="8255"/>
+            <wp:docPr id="1047941200" name="Picture 21"/>
+            <wp:cNvGraphicFramePr>
+              <a:graphicFrameLocks xmlns:a="http://schemas.openxmlformats.org/drawingml/2006/main" noChangeAspect="1"/>
+            </wp:cNvGraphicFramePr>
+            <a:graphic xmlns:a="http://schemas.openxmlformats.org/drawingml/2006/main">
+              <a:graphicData uri="http://schemas.openxmlformats.org/drawingml/2006/picture">
+                <pic:pic xmlns:pic="http://schemas.openxmlformats.org/drawingml/2006/picture">
+                  <pic:nvPicPr>
+                    <pic:cNvPr id="0" name="Picture 21"/>
+                    <pic:cNvPicPr>
+                      <a:picLocks noChangeAspect="1" noChangeArrowheads="1"/>
+                    </pic:cNvPicPr>
+                  </pic:nvPicPr>
+                  <pic:blipFill>
+                    <a:blip r:embed="rId26">
+                      <a:extLst>
+                        <a:ext uri="{28A0092B-C50C-407E-A947-70E740481C1C}">
+                          <a14:useLocalDpi xmlns:a14="http://schemas.microsoft.com/office/drawing/2010/main" val="0"/>
+                        </a:ext>
+                      </a:extLst>
+                    </a:blip>
+                    <a:srcRect/>
+                    <a:stretch>
+                      <a:fillRect/>
+                    </a:stretch>
+                  </pic:blipFill>
+                  <pic:spPr bwMode="auto">
+                    <a:xfrm>
+                      <a:off x="0" y="0"/>
+                      <a:ext cx="5728335" cy="3439795"/>
+                    </a:xfrm>
+                    <a:prstGeom prst="rect">
+                      <a:avLst/>
+                    </a:prstGeom>
+                    <a:noFill/>
+                    <a:ln>
+                      <a:noFill/>
+                    </a:ln>
+                  </pic:spPr>
+                </pic:pic>
+              </a:graphicData>
+            </a:graphic>
+          </wp:inline>
+        </w:drawing>
+      </w:r>
+    </w:p>
+    <w:p/>
+    <w:p/>
+    <w:p>
+      <w:pPr>
+        <w:rPr>
+          <w:color w:val="00B0F0"/>
+        </w:rPr>
+      </w:pPr>
+      <w:r>
+        <w:rPr>
+          <w:color w:val="00B0F0"/>
+        </w:rPr>
+        <w:t>************************************ THANK YOU ***********************************</w:t>
+      </w:r>
+    </w:p>
     <w:sectPr>
       <w:pgSz w:w="11906" w:h="16838"/>
       <w:pgMar w:top="1440" w:right="1440" w:bottom="1440" w:left="1440" w:header="708" w:footer="708" w:gutter="0"/>
@@ -921,6 +1415,103 @@
     </w:sectPr>
   </w:body>
 </w:document>
+</file>
+
+<file path=word/numbering.xml><?xml version="1.0" encoding="utf-8"?>
+<w:numbering xmlns:wpc="http://schemas.microsoft.com/office/word/2010/wordprocessingCanvas" xmlns:cx="http://schemas.microsoft.com/office/drawing/2014/chartex" xmlns:cx1="http://schemas.microsoft.com/office/drawing/2015/9/8/chartex" xmlns:cx2="http://schemas.microsoft.com/office/drawing/2015/10/21/chartex" xmlns:cx3="http://schemas.microsoft.com/office/drawing/2016/5/9/chartex" xmlns:cx4="http://schemas.microsoft.com/office/drawing/2016/5/10/chartex" xmlns:cx5="http://schemas.microsoft.com/office/drawing/2016/5/11/chartex" xmlns:cx6="http://schemas.microsoft.com/office/drawing/2016/5/12/chartex" xmlns:cx7="http://schemas.microsoft.com/office/drawing/2016/5/13/chartex" xmlns:cx8="http://schemas.microsoft.com/office/drawing/2016/5/14/chartex" xmlns:mc="http://schemas.openxmlformats.org/markup-compatibility/2006" xmlns:aink="http://schemas.microsoft.com/office/drawing/2016/ink" xmlns:am3d="http://schemas.microsoft.com/office/drawing/2017/model3d" xmlns:o="urn:schemas-microsoft-com:office:office" xmlns:oel="http://schemas.microsoft.com/office/2019/extlst" xmlns:r="http://schemas.openxmlformats.org/officeDocument/2006/relationships" xmlns:m="http://schemas.openxmlformats.org/officeDocument/2006/math" xmlns:v="urn:schemas-microsoft-com:vml" xmlns:wp14="http://schemas.microsoft.com/office/word/2010/wordprocessingDrawing" xmlns:wp="http://schemas.openxmlformats.org/drawingml/2006/wordprocessingDrawing" xmlns:w10="urn:schemas-microsoft-com:office:word" xmlns:w="http://schemas.openxmlformats.org/wordprocessingml/2006/main" xmlns:w14="http://schemas.microsoft.com/office/word/2010/wordml" xmlns:w15="http://schemas.microsoft.com/office/word/2012/wordml" xmlns:w16cex="http://schemas.microsoft.com/office/word/2018/wordml/cex" xmlns:w16cid="http://schemas.microsoft.com/office/word/2016/wordml/cid" xmlns:w16="http://schemas.microsoft.com/office/word/2018/wordml" xmlns:w16du="http://schemas.microsoft.com/office/word/2023/wordml/word16du" xmlns:w16sdtdh="http://schemas.microsoft.com/office/word/2020/wordml/sdtdatahash" xmlns:w16se="http://schemas.microsoft.com/office/word/2015/wordml/symex" xmlns:wpg="http://schemas.microsoft.com/office/word/2010/wordprocessingGroup" xmlns:wpi="http://schemas.microsoft.com/office/word/2010/wordprocessingInk" xmlns:wne="http://schemas.microsoft.com/office/word/2006/wordml" xmlns:wps="http://schemas.microsoft.com/office/word/2010/wordprocessingShape" mc:Ignorable="w14 w15 w16se w16cid w16 w16cex w16sdtdh w16du wp14">
+  <w:abstractNum w:abstractNumId="0" w15:restartNumberingAfterBreak="0">
+    <w:nsid w:val="1D5B72A2"/>
+    <w:multiLevelType w:val="hybridMultilevel"/>
+    <w:tmpl w:val="669E2E42"/>
+    <w:lvl w:ilvl="0" w:tplc="44090011">
+      <w:start w:val="1"/>
+      <w:numFmt w:val="decimal"/>
+      <w:lvlText w:val="%1)"/>
+      <w:lvlJc w:val="left"/>
+      <w:pPr>
+        <w:ind w:left="360" w:hanging="360"/>
+      </w:pPr>
+      <w:rPr>
+        <w:rFonts w:hint="default"/>
+      </w:rPr>
+    </w:lvl>
+    <w:lvl w:ilvl="1" w:tplc="44090019" w:tentative="1">
+      <w:start w:val="1"/>
+      <w:numFmt w:val="lowerLetter"/>
+      <w:lvlText w:val="%2."/>
+      <w:lvlJc w:val="left"/>
+      <w:pPr>
+        <w:ind w:left="1080" w:hanging="360"/>
+      </w:pPr>
+    </w:lvl>
+    <w:lvl w:ilvl="2" w:tplc="4409001B" w:tentative="1">
+      <w:start w:val="1"/>
+      <w:numFmt w:val="lowerRoman"/>
+      <w:lvlText w:val="%3."/>
+      <w:lvlJc w:val="right"/>
+      <w:pPr>
+        <w:ind w:left="1800" w:hanging="180"/>
+      </w:pPr>
+    </w:lvl>
+    <w:lvl w:ilvl="3" w:tplc="4409000F" w:tentative="1">
+      <w:start w:val="1"/>
+      <w:numFmt w:val="decimal"/>
+      <w:lvlText w:val="%4."/>
+      <w:lvlJc w:val="left"/>
+      <w:pPr>
+        <w:ind w:left="2520" w:hanging="360"/>
+      </w:pPr>
+    </w:lvl>
+    <w:lvl w:ilvl="4" w:tplc="44090019" w:tentative="1">
+      <w:start w:val="1"/>
+      <w:numFmt w:val="lowerLetter"/>
+      <w:lvlText w:val="%5."/>
+      <w:lvlJc w:val="left"/>
+      <w:pPr>
+        <w:ind w:left="3240" w:hanging="360"/>
+      </w:pPr>
+    </w:lvl>
+    <w:lvl w:ilvl="5" w:tplc="4409001B" w:tentative="1">
+      <w:start w:val="1"/>
+      <w:numFmt w:val="lowerRoman"/>
+      <w:lvlText w:val="%6."/>
+      <w:lvlJc w:val="right"/>
+      <w:pPr>
+        <w:ind w:left="3960" w:hanging="180"/>
+      </w:pPr>
+    </w:lvl>
+    <w:lvl w:ilvl="6" w:tplc="4409000F" w:tentative="1">
+      <w:start w:val="1"/>
+      <w:numFmt w:val="decimal"/>
+      <w:lvlText w:val="%7."/>
+      <w:lvlJc w:val="left"/>
+      <w:pPr>
+        <w:ind w:left="4680" w:hanging="360"/>
+      </w:pPr>
+    </w:lvl>
+    <w:lvl w:ilvl="7" w:tplc="44090019" w:tentative="1">
+      <w:start w:val="1"/>
+      <w:numFmt w:val="lowerLetter"/>
+      <w:lvlText w:val="%8."/>
+      <w:lvlJc w:val="left"/>
+      <w:pPr>
+        <w:ind w:left="5400" w:hanging="360"/>
+      </w:pPr>
+    </w:lvl>
+    <w:lvl w:ilvl="8" w:tplc="4409001B" w:tentative="1">
+      <w:start w:val="1"/>
+      <w:numFmt w:val="lowerRoman"/>
+      <w:lvlText w:val="%9."/>
+      <w:lvlJc w:val="right"/>
+      <w:pPr>
+        <w:ind w:left="6120" w:hanging="180"/>
+      </w:pPr>
+    </w:lvl>
+  </w:abstractNum>
+  <w:num w:numId="1" w16cid:durableId="1834878146">
+    <w:abstractNumId w:val="0"/>
+  </w:num>
+</w:numbering>
 </file>
 
 <file path=word/styles.xml><?xml version="1.0" encoding="utf-8"?>
@@ -1351,6 +1942,40 @@
     <w:semiHidden/>
     <w:unhideWhenUsed/>
   </w:style>
+  <w:style w:type="character" w:styleId="Hyperlink">
+    <w:name w:val="Hyperlink"/>
+    <w:basedOn w:val="DefaultParagraphFont"/>
+    <w:uiPriority w:val="99"/>
+    <w:unhideWhenUsed/>
+    <w:rsid w:val="00FC5AA4"/>
+    <w:rPr>
+      <w:color w:val="0563C1" w:themeColor="hyperlink"/>
+      <w:u w:val="single"/>
+    </w:rPr>
+  </w:style>
+  <w:style w:type="character" w:styleId="UnresolvedMention">
+    <w:name w:val="Unresolved Mention"/>
+    <w:basedOn w:val="DefaultParagraphFont"/>
+    <w:uiPriority w:val="99"/>
+    <w:semiHidden/>
+    <w:unhideWhenUsed/>
+    <w:rsid w:val="00FC5AA4"/>
+    <w:rPr>
+      <w:color w:val="605E5C"/>
+      <w:shd w:val="clear" w:color="auto" w:fill="E1DFDD"/>
+    </w:rPr>
+  </w:style>
+  <w:style w:type="paragraph" w:styleId="ListParagraph">
+    <w:name w:val="List Paragraph"/>
+    <w:basedOn w:val="Normal"/>
+    <w:uiPriority w:val="34"/>
+    <w:qFormat/>
+    <w:rsid w:val="00DE1921"/>
+    <w:pPr>
+      <w:ind w:left="720"/>
+      <w:contextualSpacing/>
+    </w:pPr>
+  </w:style>
 </w:styles>
 </file>
 

</xml_diff>